<commit_message>
added and organized controllers, system, core, etc
</commit_message>
<xml_diff>
--- a/doc/layout.docx
+++ b/doc/layout.docx
@@ -34,36 +34,21 @@
           </w:tcPr>
           <w:p>
             <w:r>
-              <w:t xml:space="preserve">## </w:t>
-            </w:r>
-            <w:proofErr w:type="spellStart"/>
-            <w:r>
-              <w:t>index.php</w:t>
-            </w:r>
-            <w:proofErr w:type="spellEnd"/>
+              <w:t>## index.php</w:t>
+            </w:r>
             <w:r>
               <w:t xml:space="preserve"> (Gateway)</w:t>
             </w:r>
           </w:p>
           <w:p>
             <w:r>
-              <w:t xml:space="preserve">## Controller: </w:t>
-            </w:r>
-            <w:proofErr w:type="spellStart"/>
-            <w:r>
-              <w:t>Term.php</w:t>
-            </w:r>
-            <w:proofErr w:type="spellEnd"/>
-          </w:p>
-          <w:p>
-            <w:r>
-              <w:t xml:space="preserve">## URL: </w:t>
-            </w:r>
-            <w:proofErr w:type="spellStart"/>
-            <w:r>
-              <w:t>localhost</w:t>
-            </w:r>
-            <w:proofErr w:type="spellEnd"/>
+              <w:t>## Controller: Term.php</w:t>
+            </w:r>
+          </w:p>
+          <w:p>
+            <w:r>
+              <w:t>## URL: localhost</w:t>
+            </w:r>
             <w:r>
               <w:br/>
             </w:r>
@@ -101,13 +86,8 @@
               <w:ind w:left="288"/>
             </w:pPr>
             <w:r>
-              <w:t xml:space="preserve">div </w:t>
-            </w:r>
-            <w:proofErr w:type="spellStart"/>
-            <w:r>
-              <w:t>upper_menu</w:t>
-            </w:r>
-            <w:proofErr w:type="spellEnd"/>
+              <w:t>div upper_menu</w:t>
+            </w:r>
           </w:p>
           <w:p>
             <w:pPr>
@@ -312,16 +292,13 @@
           </w:p>
           <w:p>
             <w:r>
-              <w:t xml:space="preserve">## URL: </w:t>
-            </w:r>
-            <w:proofErr w:type="spellStart"/>
-            <w:r>
-              <w:t>localhost</w:t>
-            </w:r>
-            <w:proofErr w:type="spellEnd"/>
-            <w:r>
-              <w:t>/x</w:t>
-            </w:r>
+              <w:t>## URL: localhost</w:t>
+            </w:r>
+            <w:r>
+              <w:t>/X</w:t>
+            </w:r>
+            <w:bookmarkStart w:id="0" w:name="_GoBack"/>
+            <w:bookmarkEnd w:id="0"/>
           </w:p>
           <w:p>
             <w:r>
@@ -370,13 +347,8 @@
               <w:ind w:left="288"/>
             </w:pPr>
             <w:r>
-              <w:t xml:space="preserve">div </w:t>
-            </w:r>
-            <w:proofErr w:type="spellStart"/>
-            <w:r>
-              <w:t>upper_menu</w:t>
-            </w:r>
-            <w:proofErr w:type="spellEnd"/>
+              <w:t>div upper_menu</w:t>
+            </w:r>
           </w:p>
           <w:p>
             <w:pPr>
@@ -542,13 +514,8 @@
           </w:p>
           <w:p>
             <w:r>
-              <w:t xml:space="preserve">## URL: </w:t>
-            </w:r>
-            <w:proofErr w:type="spellStart"/>
-            <w:r>
-              <w:t>localhost</w:t>
-            </w:r>
-            <w:proofErr w:type="spellEnd"/>
+              <w:t>## URL: localhost</w:t>
+            </w:r>
             <w:r>
               <w:t>/term/X</w:t>
             </w:r>
@@ -556,13 +523,8 @@
               <w:br/>
             </w:r>
             <w:r>
-              <w:t xml:space="preserve">## Controller: </w:t>
-            </w:r>
-            <w:proofErr w:type="spellStart"/>
-            <w:r>
-              <w:t>Term.php</w:t>
-            </w:r>
-            <w:proofErr w:type="spellEnd"/>
+              <w:t>## Controller: Term.php</w:t>
+            </w:r>
             <w:r>
               <w:br/>
             </w:r>
@@ -760,13 +722,8 @@
           </w:p>
           <w:p>
             <w:r>
-              <w:t xml:space="preserve">## URL: </w:t>
-            </w:r>
-            <w:proofErr w:type="spellStart"/>
-            <w:r>
-              <w:t>localhost</w:t>
-            </w:r>
-            <w:proofErr w:type="spellEnd"/>
+              <w:t>## URL: localhost</w:t>
+            </w:r>
             <w:r>
               <w:t>/term/X/Y</w:t>
             </w:r>
@@ -776,13 +733,8 @@
               <w:t xml:space="preserve">## </w:t>
             </w:r>
             <w:r>
-              <w:t xml:space="preserve">Controller: </w:t>
-            </w:r>
-            <w:proofErr w:type="spellStart"/>
-            <w:r>
-              <w:t>Term.php</w:t>
-            </w:r>
-            <w:proofErr w:type="spellEnd"/>
+              <w:t>Controller: Term.php</w:t>
+            </w:r>
             <w:r>
               <w:br/>
             </w:r>
@@ -838,8 +790,6 @@
             <w:r>
               <w:t>term</w:t>
             </w:r>
-            <w:bookmarkStart w:id="0" w:name="_GoBack"/>
-            <w:bookmarkEnd w:id="0"/>
             <w:r>
               <w:t>, definition, button1, button2, button3, button4</w:t>
             </w:r>
@@ -986,34 +936,19 @@
           </w:p>
           <w:p>
             <w:r>
-              <w:t xml:space="preserve">## URL: </w:t>
-            </w:r>
-            <w:proofErr w:type="spellStart"/>
-            <w:r>
-              <w:t>localhost</w:t>
-            </w:r>
-            <w:proofErr w:type="spellEnd"/>
-            <w:r>
-              <w:t>/</w:t>
-            </w:r>
-            <w:proofErr w:type="spellStart"/>
-            <w:r>
-              <w:t>addDef</w:t>
-            </w:r>
-            <w:proofErr w:type="spellEnd"/>
+              <w:t>## URL: localhost</w:t>
+            </w:r>
+            <w:r>
+              <w:t>/addDef</w:t>
+            </w:r>
           </w:p>
           <w:p>
             <w:r>
               <w:t xml:space="preserve">## </w:t>
             </w:r>
             <w:r>
-              <w:t xml:space="preserve">Controller: </w:t>
-            </w:r>
-            <w:proofErr w:type="spellStart"/>
-            <w:r>
-              <w:t>AddDef.php</w:t>
-            </w:r>
-            <w:proofErr w:type="spellEnd"/>
+              <w:t>Controller: AddDef.php</w:t>
+            </w:r>
             <w:r>
               <w:br/>
             </w:r>
@@ -1202,13 +1137,8 @@
           </w:p>
           <w:p>
             <w:r>
-              <w:t xml:space="preserve">## URL: </w:t>
-            </w:r>
-            <w:proofErr w:type="spellStart"/>
-            <w:r>
-              <w:t>localhost</w:t>
-            </w:r>
-            <w:proofErr w:type="spellEnd"/>
+              <w:t>## URL: localhost</w:t>
+            </w:r>
             <w:r>
               <w:t>/login</w:t>
             </w:r>
@@ -1218,13 +1148,8 @@
               <w:t xml:space="preserve">## </w:t>
             </w:r>
             <w:r>
-              <w:t xml:space="preserve">Controller: </w:t>
-            </w:r>
-            <w:proofErr w:type="spellStart"/>
-            <w:r>
-              <w:t>Login.php</w:t>
-            </w:r>
-            <w:proofErr w:type="spellEnd"/>
+              <w:t>Controller: Login.php</w:t>
+            </w:r>
             <w:r>
               <w:br/>
             </w:r>
@@ -1262,13 +1187,8 @@
               <w:ind w:left="288"/>
             </w:pPr>
             <w:r>
-              <w:t xml:space="preserve">div </w:t>
-            </w:r>
-            <w:proofErr w:type="spellStart"/>
-            <w:r>
-              <w:t>upper_menu</w:t>
-            </w:r>
-            <w:proofErr w:type="spellEnd"/>
+              <w:t>div upper_menu</w:t>
+            </w:r>
           </w:p>
           <w:p>
             <w:pPr>
@@ -1424,13 +1344,8 @@
           </w:p>
           <w:p>
             <w:r>
-              <w:t xml:space="preserve">## URL: </w:t>
-            </w:r>
-            <w:proofErr w:type="spellStart"/>
-            <w:r>
-              <w:t>localhost</w:t>
-            </w:r>
-            <w:proofErr w:type="spellEnd"/>
+              <w:t>## URL: localhost</w:t>
+            </w:r>
             <w:r>
               <w:t>/register</w:t>
             </w:r>
@@ -1440,13 +1355,8 @@
               <w:t xml:space="preserve">## </w:t>
             </w:r>
             <w:r>
-              <w:t xml:space="preserve">Controller: </w:t>
-            </w:r>
-            <w:proofErr w:type="spellStart"/>
-            <w:r>
-              <w:t>Register.php</w:t>
-            </w:r>
-            <w:proofErr w:type="spellEnd"/>
+              <w:t>Controller: Register.php</w:t>
+            </w:r>
             <w:r>
               <w:br/>
             </w:r>
@@ -1614,42 +1524,25 @@
             <w:r>
               <w:t xml:space="preserve">## </w:t>
             </w:r>
-            <w:proofErr w:type="spellStart"/>
             <w:r>
               <w:t>mypage</w:t>
             </w:r>
-            <w:proofErr w:type="spellEnd"/>
-          </w:p>
-          <w:p>
-            <w:r>
-              <w:t xml:space="preserve">## URL: </w:t>
-            </w:r>
-            <w:proofErr w:type="spellStart"/>
-            <w:r>
-              <w:t>localhost</w:t>
-            </w:r>
-            <w:proofErr w:type="spellEnd"/>
-            <w:r>
-              <w:t>/</w:t>
-            </w:r>
-            <w:proofErr w:type="spellStart"/>
-            <w:r>
-              <w:t>mypage</w:t>
-            </w:r>
-            <w:proofErr w:type="spellEnd"/>
+          </w:p>
+          <w:p>
+            <w:r>
+              <w:t>## URL: localhost</w:t>
+            </w:r>
+            <w:r>
+              <w:t>/mypage</w:t>
+            </w:r>
           </w:p>
           <w:p>
             <w:r>
               <w:t xml:space="preserve">## </w:t>
             </w:r>
             <w:r>
-              <w:t xml:space="preserve">Controller: </w:t>
-            </w:r>
-            <w:proofErr w:type="spellStart"/>
-            <w:r>
-              <w:t>Mypage.php</w:t>
-            </w:r>
-            <w:proofErr w:type="spellEnd"/>
+              <w:t>Controller: Mypage.php</w:t>
+            </w:r>
             <w:r>
               <w:br/>
             </w:r>
@@ -1850,21 +1743,8 @@
     <w:pPr>
       <w:pStyle w:val="a4"/>
     </w:pPr>
-    <w:proofErr w:type="spellStart"/>
     <w:r>
-      <w:t>Layout_Abstract</w:t>
-    </w:r>
-    <w:proofErr w:type="spellEnd"/>
-    <w:r>
-      <w:t xml:space="preserve">. Engine &amp; Kang. </w:t>
-    </w:r>
-    <w:proofErr w:type="gramStart"/>
-    <w:r>
-      <w:t>since</w:t>
-    </w:r>
-    <w:proofErr w:type="gramEnd"/>
-    <w:r>
-      <w:t xml:space="preserve"> June 2015. </w:t>
+      <w:t xml:space="preserve">Layout_Abstract. Engine &amp; Kang. since June 2015. </w:t>
     </w:r>
     <w:r>
       <w:t xml:space="preserve">Page. </w:t>

</xml_diff>

<commit_message>
(i) template_kiwi.php, term.php(view) and its contents
</commit_message>
<xml_diff>
--- a/doc/layout.docx
+++ b/doc/layout.docx
@@ -34,13 +34,8 @@
           </w:tcPr>
           <w:p>
             <w:r>
-              <w:t xml:space="preserve">## </w:t>
-            </w:r>
-            <w:proofErr w:type="spellStart"/>
-            <w:r>
-              <w:t>index.php</w:t>
-            </w:r>
-            <w:proofErr w:type="spellEnd"/>
+              <w:t>## index.php</w:t>
+            </w:r>
             <w:r>
               <w:t xml:space="preserve"> (Gateway)</w:t>
             </w:r>
@@ -49,21 +44,19 @@
             <w:r>
               <w:t xml:space="preserve">## Controller: </w:t>
             </w:r>
-            <w:proofErr w:type="spellStart"/>
-            <w:r>
-              <w:t>Term.php</w:t>
-            </w:r>
-            <w:proofErr w:type="spellEnd"/>
-          </w:p>
-          <w:p>
-            <w:r>
-              <w:t xml:space="preserve">## URL: </w:t>
-            </w:r>
-            <w:proofErr w:type="spellStart"/>
-            <w:r>
-              <w:t>localhost</w:t>
-            </w:r>
-            <w:proofErr w:type="spellEnd"/>
+            <w:r>
+              <w:t>Root</w:t>
+            </w:r>
+            <w:bookmarkStart w:id="0" w:name="_GoBack"/>
+            <w:bookmarkEnd w:id="0"/>
+            <w:r>
+              <w:t>.php</w:t>
+            </w:r>
+          </w:p>
+          <w:p>
+            <w:r>
+              <w:t>## URL: localhost</w:t>
+            </w:r>
             <w:r>
               <w:br/>
             </w:r>
@@ -88,12 +81,7 @@
               <w:ind w:left="288"/>
             </w:pPr>
             <w:r>
-              <w:t>logo, drop dropdown men</w:t>
-            </w:r>
-            <w:bookmarkStart w:id="0" w:name="_GoBack"/>
-            <w:bookmarkEnd w:id="0"/>
-            <w:r>
-              <w:t>u, search bar, post definition, login</w:t>
+              <w:t>logo, drop dropdown menu, search bar, post definition, login</w:t>
             </w:r>
           </w:p>
           <w:p>
@@ -106,13 +94,8 @@
               <w:ind w:left="288"/>
             </w:pPr>
             <w:r>
-              <w:t xml:space="preserve">div </w:t>
-            </w:r>
-            <w:proofErr w:type="spellStart"/>
-            <w:r>
-              <w:t>upper_menu</w:t>
-            </w:r>
-            <w:proofErr w:type="spellEnd"/>
+              <w:t>div upper_menu</w:t>
+            </w:r>
           </w:p>
           <w:p>
             <w:pPr>
@@ -314,13 +297,8 @@
           </w:p>
           <w:p>
             <w:r>
-              <w:t xml:space="preserve">## URL: </w:t>
-            </w:r>
-            <w:proofErr w:type="spellStart"/>
-            <w:r>
-              <w:t>localhost</w:t>
-            </w:r>
-            <w:proofErr w:type="spellEnd"/>
+              <w:t>## URL: localhost</w:t>
+            </w:r>
             <w:r>
               <w:t>/X</w:t>
             </w:r>
@@ -372,13 +350,8 @@
               <w:ind w:left="288"/>
             </w:pPr>
             <w:r>
-              <w:t xml:space="preserve">div </w:t>
-            </w:r>
-            <w:proofErr w:type="spellStart"/>
-            <w:r>
-              <w:t>upper_menu</w:t>
-            </w:r>
-            <w:proofErr w:type="spellEnd"/>
+              <w:t>div upper_menu</w:t>
+            </w:r>
           </w:p>
           <w:p>
             <w:pPr>
@@ -544,13 +517,8 @@
           </w:p>
           <w:p>
             <w:r>
-              <w:t xml:space="preserve">## URL: </w:t>
-            </w:r>
-            <w:proofErr w:type="spellStart"/>
-            <w:r>
-              <w:t>localhost</w:t>
-            </w:r>
-            <w:proofErr w:type="spellEnd"/>
+              <w:t>## URL: localhost</w:t>
+            </w:r>
             <w:r>
               <w:t>/term/X</w:t>
             </w:r>
@@ -558,13 +526,8 @@
               <w:br/>
             </w:r>
             <w:r>
-              <w:t xml:space="preserve">## Controller: </w:t>
-            </w:r>
-            <w:proofErr w:type="spellStart"/>
-            <w:r>
-              <w:t>Term.php</w:t>
-            </w:r>
-            <w:proofErr w:type="spellEnd"/>
+              <w:t>## Controller: Term.php</w:t>
+            </w:r>
             <w:r>
               <w:br/>
             </w:r>
@@ -762,13 +725,8 @@
           </w:p>
           <w:p>
             <w:r>
-              <w:t xml:space="preserve">## URL: </w:t>
-            </w:r>
-            <w:proofErr w:type="spellStart"/>
-            <w:r>
-              <w:t>localhost</w:t>
-            </w:r>
-            <w:proofErr w:type="spellEnd"/>
+              <w:t>## URL: localhost</w:t>
+            </w:r>
             <w:r>
               <w:t>/term/X/Y</w:t>
             </w:r>
@@ -778,13 +736,8 @@
               <w:t xml:space="preserve">## </w:t>
             </w:r>
             <w:r>
-              <w:t xml:space="preserve">Controller: </w:t>
-            </w:r>
-            <w:proofErr w:type="spellStart"/>
-            <w:r>
-              <w:t>Term.php</w:t>
-            </w:r>
-            <w:proofErr w:type="spellEnd"/>
+              <w:t>Controller: Term.php</w:t>
+            </w:r>
             <w:r>
               <w:br/>
             </w:r>
@@ -986,34 +939,19 @@
           </w:p>
           <w:p>
             <w:r>
-              <w:t xml:space="preserve">## URL: </w:t>
-            </w:r>
-            <w:proofErr w:type="spellStart"/>
-            <w:r>
-              <w:t>localhost</w:t>
-            </w:r>
-            <w:proofErr w:type="spellEnd"/>
-            <w:r>
-              <w:t>/</w:t>
-            </w:r>
-            <w:proofErr w:type="spellStart"/>
-            <w:r>
-              <w:t>addDef</w:t>
-            </w:r>
-            <w:proofErr w:type="spellEnd"/>
+              <w:t>## URL: localhost</w:t>
+            </w:r>
+            <w:r>
+              <w:t>/addDef</w:t>
+            </w:r>
           </w:p>
           <w:p>
             <w:r>
               <w:t xml:space="preserve">## </w:t>
             </w:r>
             <w:r>
-              <w:t xml:space="preserve">Controller: </w:t>
-            </w:r>
-            <w:proofErr w:type="spellStart"/>
-            <w:r>
-              <w:t>AddDef.php</w:t>
-            </w:r>
-            <w:proofErr w:type="spellEnd"/>
+              <w:t>Controller: AddDef.php</w:t>
+            </w:r>
             <w:r>
               <w:br/>
             </w:r>
@@ -1202,13 +1140,8 @@
           </w:p>
           <w:p>
             <w:r>
-              <w:t xml:space="preserve">## URL: </w:t>
-            </w:r>
-            <w:proofErr w:type="spellStart"/>
-            <w:r>
-              <w:t>localhost</w:t>
-            </w:r>
-            <w:proofErr w:type="spellEnd"/>
+              <w:t>## URL: localhost</w:t>
+            </w:r>
             <w:r>
               <w:t>/login</w:t>
             </w:r>
@@ -1218,13 +1151,8 @@
               <w:t xml:space="preserve">## </w:t>
             </w:r>
             <w:r>
-              <w:t xml:space="preserve">Controller: </w:t>
-            </w:r>
-            <w:proofErr w:type="spellStart"/>
-            <w:r>
-              <w:t>Login.php</w:t>
-            </w:r>
-            <w:proofErr w:type="spellEnd"/>
+              <w:t>Controller: Login.php</w:t>
+            </w:r>
             <w:r>
               <w:br/>
             </w:r>
@@ -1262,13 +1190,8 @@
               <w:ind w:left="288"/>
             </w:pPr>
             <w:r>
-              <w:t xml:space="preserve">div </w:t>
-            </w:r>
-            <w:proofErr w:type="spellStart"/>
-            <w:r>
-              <w:t>upper_menu</w:t>
-            </w:r>
-            <w:proofErr w:type="spellEnd"/>
+              <w:t>div upper_menu</w:t>
+            </w:r>
           </w:p>
           <w:p>
             <w:pPr>
@@ -1424,13 +1347,8 @@
           </w:p>
           <w:p>
             <w:r>
-              <w:t xml:space="preserve">## URL: </w:t>
-            </w:r>
-            <w:proofErr w:type="spellStart"/>
-            <w:r>
-              <w:t>localhost</w:t>
-            </w:r>
-            <w:proofErr w:type="spellEnd"/>
+              <w:t>## URL: localhost</w:t>
+            </w:r>
             <w:r>
               <w:t>/register</w:t>
             </w:r>
@@ -1440,13 +1358,8 @@
               <w:t xml:space="preserve">## </w:t>
             </w:r>
             <w:r>
-              <w:t xml:space="preserve">Controller: </w:t>
-            </w:r>
-            <w:proofErr w:type="spellStart"/>
-            <w:r>
-              <w:t>Register.php</w:t>
-            </w:r>
-            <w:proofErr w:type="spellEnd"/>
+              <w:t>Controller: Register.php</w:t>
+            </w:r>
             <w:r>
               <w:br/>
             </w:r>
@@ -1614,42 +1527,25 @@
             <w:r>
               <w:t xml:space="preserve">## </w:t>
             </w:r>
-            <w:proofErr w:type="spellStart"/>
             <w:r>
               <w:t>mypage</w:t>
             </w:r>
-            <w:proofErr w:type="spellEnd"/>
-          </w:p>
-          <w:p>
-            <w:r>
-              <w:t xml:space="preserve">## URL: </w:t>
-            </w:r>
-            <w:proofErr w:type="spellStart"/>
-            <w:r>
-              <w:t>localhost</w:t>
-            </w:r>
-            <w:proofErr w:type="spellEnd"/>
-            <w:r>
-              <w:t>/</w:t>
-            </w:r>
-            <w:proofErr w:type="spellStart"/>
-            <w:r>
-              <w:t>mypage</w:t>
-            </w:r>
-            <w:proofErr w:type="spellEnd"/>
+          </w:p>
+          <w:p>
+            <w:r>
+              <w:t>## URL: localhost</w:t>
+            </w:r>
+            <w:r>
+              <w:t>/mypage</w:t>
+            </w:r>
           </w:p>
           <w:p>
             <w:r>
               <w:t xml:space="preserve">## </w:t>
             </w:r>
             <w:r>
-              <w:t xml:space="preserve">Controller: </w:t>
-            </w:r>
-            <w:proofErr w:type="spellStart"/>
-            <w:r>
-              <w:t>Mypage.php</w:t>
-            </w:r>
-            <w:proofErr w:type="spellEnd"/>
+              <w:t>Controller: Mypage.php</w:t>
+            </w:r>
             <w:r>
               <w:br/>
             </w:r>
@@ -1850,21 +1746,8 @@
     <w:pPr>
       <w:pStyle w:val="a4"/>
     </w:pPr>
-    <w:proofErr w:type="spellStart"/>
     <w:r>
-      <w:t>Layout_Abstract</w:t>
-    </w:r>
-    <w:proofErr w:type="spellEnd"/>
-    <w:r>
-      <w:t xml:space="preserve">. Engine &amp; Kang. </w:t>
-    </w:r>
-    <w:proofErr w:type="gramStart"/>
-    <w:r>
-      <w:t>since</w:t>
-    </w:r>
-    <w:proofErr w:type="gramEnd"/>
-    <w:r>
-      <w:t xml:space="preserve"> June 2015. </w:t>
+      <w:t xml:space="preserve">Layout_Abstract. Engine &amp; Kang. since June 2015. </w:t>
     </w:r>
     <w:r>
       <w:t xml:space="preserve">Page. </w:t>
@@ -1897,7 +1780,7 @@
         <w:noProof/>
         <w:lang w:val="ko-KR"/>
       </w:rPr>
-      <w:t>8</w:t>
+      <w:t>1</w:t>
     </w:r>
     <w:r>
       <w:rPr>

</xml_diff>